<commit_message>
Replace @start-row/@end-row with @before-row/@after-row + customize this token with FieldsMetadata.
</commit_message>
<xml_diff>
--- a/samples/fr.opensagres.xdocreport.samples.docxandfreemarker/src/fr/opensagres/xdocreport/samples/docxandfreemarker/DocxTableWithoutFieldsMetadataWithFreemarker.docx
+++ b/samples/fr.opensagres.xdocreport.samples.docxandfreemarker/src/fr/opensagres/xdocreport/samples/docxandfreemarker/DocxTableWithoutFieldsMetadataWithFreemarker.docx
@@ -7,8 +7,21 @@
         <w:pStyle w:val="Titre1"/>
       </w:pPr>
       <w:r>
-        <w:t>Table without FieldsMetadata</w:t>
-      </w:r>
+        <w:t xml:space="preserve">Table </w:t>
+      </w:r>
+      <w:proofErr w:type="spellStart"/>
+      <w:r>
+        <w:t>without</w:t>
+      </w:r>
+      <w:proofErr w:type="spellEnd"/>
+      <w:r>
+        <w:t xml:space="preserve"> </w:t>
+      </w:r>
+      <w:proofErr w:type="spellStart"/>
+      <w:r>
+        <w:t>FieldsMetadata</w:t>
+      </w:r>
+      <w:proofErr w:type="spellEnd"/>
     </w:p>
     <w:tbl>
       <w:tblPr>
@@ -57,8 +70,16 @@
               <w:rPr>
                 <w:color w:val="FFFFFF" w:themeColor="background1"/>
               </w:rPr>
-              <w:t>Last name</w:t>
+              <w:t xml:space="preserve">Last </w:t>
             </w:r>
+            <w:proofErr w:type="spellStart"/>
+            <w:r>
+              <w:rPr>
+                <w:color w:val="FFFFFF" w:themeColor="background1"/>
+              </w:rPr>
+              <w:t>name</w:t>
+            </w:r>
+            <w:proofErr w:type="spellEnd"/>
           </w:p>
         </w:tc>
         <w:tc>
@@ -87,12 +108,12 @@
             <w:tcW w:w="3070" w:type="dxa"/>
           </w:tcPr>
           <w:p>
-            <w:fldSimple w:instr=" MERGEFIELD  &quot;@start-row[#list developers as d]&quot;  \* MERGEFORMAT ">
-              <w:r>
-                <w:rPr>
-                  <w:noProof/>
-                </w:rPr>
-                <w:t>«@start-row[#list developers as d]»</w:t>
+            <w:fldSimple w:instr=" MERGEFIELD  &quot;@before-row[#list developers as d]&quot;  \* MERGEFORMAT ">
+              <w:r>
+                <w:rPr>
+                  <w:noProof/>
+                </w:rPr>
+                <w:t>«@before-row[#list developers as d]»</w:t>
               </w:r>
             </w:fldSimple>
             <w:fldSimple w:instr=" MERGEFIELD  ${d.name}  \* MERGEFORMAT ">
@@ -103,12 +124,12 @@
                 <w:t>«${d.name}»</w:t>
               </w:r>
             </w:fldSimple>
-            <w:fldSimple w:instr=" MERGEFIELD  @end-row[/#list]  \* MERGEFORMAT ">
-              <w:r>
-                <w:rPr>
-                  <w:noProof/>
-                </w:rPr>
-                <w:t>«@end-row[/#list]»</w:t>
+            <w:fldSimple w:instr=" MERGEFIELD  @after-row[/#list]  \* MERGEFORMAT ">
+              <w:r>
+                <w:rPr>
+                  <w:noProof/>
+                </w:rPr>
+                <w:t>«@after-row[/#list]»</w:t>
               </w:r>
             </w:fldSimple>
           </w:p>
@@ -148,7 +169,21 @@
                 <w:rPr>
                   <w:rStyle w:val="Lienhypertexte"/>
                 </w:rPr>
-                <w:t>${d.mail}</w:t>
+                <w:t>${</w:t>
+              </w:r>
+              <w:proofErr w:type="spellStart"/>
+              <w:r>
+                <w:rPr>
+                  <w:rStyle w:val="Lienhypertexte"/>
+                </w:rPr>
+                <w:t>d.mail</w:t>
+              </w:r>
+              <w:proofErr w:type="spellEnd"/>
+              <w:r>
+                <w:rPr>
+                  <w:rStyle w:val="Lienhypertexte"/>
+                </w:rPr>
+                <w:t>}</w:t>
               </w:r>
             </w:hyperlink>
           </w:p>
@@ -160,7 +195,15 @@
         <w:pStyle w:val="Titre1"/>
       </w:pPr>
       <w:r>
-        <w:t>Table Inside Loop for</w:t>
+        <w:t xml:space="preserve">Table Inside </w:t>
+      </w:r>
+      <w:proofErr w:type="spellStart"/>
+      <w:r>
+        <w:t>Loop</w:t>
+      </w:r>
+      <w:proofErr w:type="spellEnd"/>
+      <w:r>
+        <w:t xml:space="preserve"> for</w:t>
       </w:r>
     </w:p>
     <w:p>
@@ -177,9 +220,11 @@
       <w:pPr>
         <w:pStyle w:val="Titre2"/>
       </w:pPr>
+      <w:proofErr w:type="spellStart"/>
       <w:r>
         <w:t>Identity</w:t>
       </w:r>
+      <w:proofErr w:type="spellEnd"/>
     </w:p>
     <w:p>
       <w:r>
@@ -236,7 +281,21 @@
           <w:rPr>
             <w:rStyle w:val="Lienhypertexte"/>
           </w:rPr>
-          <w:t>${d.mail}</w:t>
+          <w:t>${</w:t>
+        </w:r>
+        <w:proofErr w:type="spellStart"/>
+        <w:r>
+          <w:rPr>
+            <w:rStyle w:val="Lienhypertexte"/>
+          </w:rPr>
+          <w:t>d.mail</w:t>
+        </w:r>
+        <w:proofErr w:type="spellEnd"/>
+        <w:r>
+          <w:rPr>
+            <w:rStyle w:val="Lienhypertexte"/>
+          </w:rPr>
+          <w:t>}</w:t>
         </w:r>
       </w:hyperlink>
     </w:p>
@@ -244,9 +303,11 @@
       <w:pPr>
         <w:pStyle w:val="Titre2"/>
       </w:pPr>
+      <w:proofErr w:type="spellStart"/>
       <w:r>
         <w:t>Roles</w:t>
       </w:r>
+      <w:proofErr w:type="spellEnd"/>
     </w:p>
     <w:tbl>
       <w:tblPr>
@@ -269,12 +330,14 @@
                 <w:color w:val="FFFFFF" w:themeColor="background1"/>
               </w:rPr>
             </w:pPr>
+            <w:proofErr w:type="spellStart"/>
             <w:r>
               <w:rPr>
                 <w:color w:val="FFFFFF" w:themeColor="background1"/>
               </w:rPr>
               <w:t>Roles</w:t>
             </w:r>
+            <w:proofErr w:type="spellEnd"/>
           </w:p>
         </w:tc>
       </w:tr>
@@ -284,12 +347,12 @@
             <w:tcW w:w="3070" w:type="dxa"/>
           </w:tcPr>
           <w:p>
-            <w:fldSimple w:instr=" MERGEFIELD  &quot;@start-row[#list d.roles  as r]&quot;  \* MERGEFORMAT ">
-              <w:r>
-                <w:rPr>
-                  <w:noProof/>
-                </w:rPr>
-                <w:t>«@start-row[#list d.roles  as r]»</w:t>
+            <w:fldSimple w:instr=" MERGEFIELD  &quot;@before-row[#list d.roles  as r]&quot;  \* MERGEFORMAT ">
+              <w:r>
+                <w:rPr>
+                  <w:noProof/>
+                </w:rPr>
+                <w:t>«@before-row[#list d.roles  as r]»</w:t>
               </w:r>
             </w:fldSimple>
             <w:fldSimple w:instr=" MERGEFIELD  ${r.name}  \* MERGEFORMAT ">
@@ -300,12 +363,12 @@
                 <w:t>«${r.name}»</w:t>
               </w:r>
             </w:fldSimple>
-            <w:fldSimple w:instr=" MERGEFIELD  @end-row[/#list]  \* MERGEFORMAT ">
-              <w:r>
-                <w:rPr>
-                  <w:noProof/>
-                </w:rPr>
-                <w:t>«@end-row[/#list]»</w:t>
+            <w:fldSimple w:instr=" MERGEFIELD  @after-row[/#list]  \* MERGEFORMAT ">
+              <w:r>
+                <w:rPr>
+                  <w:noProof/>
+                </w:rPr>
+                <w:t>«@after-row[/#list]»</w:t>
               </w:r>
             </w:fldSimple>
           </w:p>
@@ -327,8 +390,21 @@
         <w:pStyle w:val="Titre1"/>
       </w:pPr>
       <w:r>
-        <w:t>Table odd/even</w:t>
-      </w:r>
+        <w:t xml:space="preserve">Table </w:t>
+      </w:r>
+      <w:proofErr w:type="spellStart"/>
+      <w:r>
+        <w:t>odd</w:t>
+      </w:r>
+      <w:proofErr w:type="spellEnd"/>
+      <w:r>
+        <w:t>/</w:t>
+      </w:r>
+      <w:proofErr w:type="spellStart"/>
+      <w:r>
+        <w:t>even</w:t>
+      </w:r>
+      <w:proofErr w:type="spellEnd"/>
     </w:p>
     <w:tbl>
       <w:tblPr>
@@ -383,8 +459,16 @@
               <w:rPr>
                 <w:color w:val="FFFFFF" w:themeColor="background1"/>
               </w:rPr>
-              <w:t>Last name</w:t>
+              <w:t xml:space="preserve">Last </w:t>
             </w:r>
+            <w:proofErr w:type="spellStart"/>
+            <w:r>
+              <w:rPr>
+                <w:color w:val="FFFFFF" w:themeColor="background1"/>
+              </w:rPr>
+              <w:t>name</w:t>
+            </w:r>
+            <w:proofErr w:type="spellEnd"/>
           </w:p>
         </w:tc>
         <w:tc>
@@ -417,12 +501,12 @@
             <w:shd w:val="clear" w:color="auto" w:fill="DBE5F1" w:themeFill="accent1" w:themeFillTint="33"/>
           </w:tcPr>
           <w:p>
-            <w:fldSimple w:instr=" MERGEFIELD  &quot;@start-row[#list developers as d] [#if d_index % 2 == 0]&quot;  \* MERGEFORMAT ">
-              <w:r>
-                <w:rPr>
-                  <w:noProof/>
-                </w:rPr>
-                <w:t>«@start-row[#list developers as d] [#if d»</w:t>
+            <w:fldSimple w:instr=" MERGEFIELD  &quot;@before-row[#list developers as d] [#if d_index % 2 == 0]&quot;  \* MERGEFORMAT ">
+              <w:r>
+                <w:rPr>
+                  <w:noProof/>
+                </w:rPr>
+                <w:t>«@before-row[#list developers as d] [#if »</w:t>
               </w:r>
             </w:fldSimple>
             <w:fldSimple w:instr=" MERGEFIELD  ${d.name}  \* MERGEFORMAT ">
@@ -433,12 +517,12 @@
                 <w:t>«${d.name}»</w:t>
               </w:r>
             </w:fldSimple>
-            <w:fldSimple w:instr=" MERGEFIELD  @end-row[#else]  \* MERGEFORMAT ">
-              <w:r>
-                <w:rPr>
-                  <w:noProof/>
-                </w:rPr>
-                <w:t>«@end-row[#else]»</w:t>
+            <w:fldSimple w:instr=" MERGEFIELD  @after-row[#else]  \* MERGEFORMAT ">
+              <w:r>
+                <w:rPr>
+                  <w:noProof/>
+                </w:rPr>
+                <w:t>«@after-row[#else]»</w:t>
               </w:r>
             </w:fldSimple>
           </w:p>
@@ -480,7 +564,21 @@
                 <w:rPr>
                   <w:rStyle w:val="Lienhypertexte"/>
                 </w:rPr>
-                <w:t>${d.mail}</w:t>
+                <w:t>${</w:t>
+              </w:r>
+              <w:proofErr w:type="spellStart"/>
+              <w:r>
+                <w:rPr>
+                  <w:rStyle w:val="Lienhypertexte"/>
+                </w:rPr>
+                <w:t>d.mail</w:t>
+              </w:r>
+              <w:proofErr w:type="spellEnd"/>
+              <w:r>
+                <w:rPr>
+                  <w:rStyle w:val="Lienhypertexte"/>
+                </w:rPr>
+                <w:t>}</w:t>
               </w:r>
             </w:hyperlink>
           </w:p>
@@ -500,12 +598,12 @@
                 <w:t>«${d.name}»</w:t>
               </w:r>
             </w:fldSimple>
-            <w:fldSimple w:instr=" MERGEFIELD  @end-row[/#if][/#list]  \* MERGEFORMAT ">
-              <w:r>
-                <w:rPr>
-                  <w:noProof/>
-                </w:rPr>
-                <w:t>«@end-row[/#if][/#list]»</w:t>
+            <w:fldSimple w:instr=" MERGEFIELD  @after-row[/#if][/#list]  \* MERGEFORMAT ">
+              <w:r>
+                <w:rPr>
+                  <w:noProof/>
+                </w:rPr>
+                <w:t>«@after-row[/#if][/#list]»</w:t>
               </w:r>
             </w:fldSimple>
           </w:p>
@@ -535,7 +633,21 @@
                 <w:rPr>
                   <w:rStyle w:val="Lienhypertexte"/>
                 </w:rPr>
-                <w:t>${d.mail}</w:t>
+                <w:t>${</w:t>
+              </w:r>
+              <w:proofErr w:type="spellStart"/>
+              <w:r>
+                <w:rPr>
+                  <w:rStyle w:val="Lienhypertexte"/>
+                </w:rPr>
+                <w:t>d.mail</w:t>
+              </w:r>
+              <w:proofErr w:type="spellEnd"/>
+              <w:r>
+                <w:rPr>
+                  <w:rStyle w:val="Lienhypertexte"/>
+                </w:rPr>
+                <w:t>}</w:t>
               </w:r>
             </w:hyperlink>
           </w:p>
@@ -1163,7 +1275,7 @@
 </file>
 
 <file path=customXml/itemProps1.xml><?xml version="1.0" encoding="utf-8"?>
-<ds:datastoreItem xmlns:ds="http://schemas.openxmlformats.org/officeDocument/2006/customXml" ds:itemID="{E98A45DC-7484-4A6E-87FB-FBE525CAFB39}">
+<ds:datastoreItem xmlns:ds="http://schemas.openxmlformats.org/officeDocument/2006/customXml" ds:itemID="{3CFFD32D-9850-498F-B48B-3F6327933987}">
   <ds:schemaRefs>
     <ds:schemaRef ds:uri="http://schemas.openxmlformats.org/officeDocument/2006/bibliography"/>
   </ds:schemaRefs>

</xml_diff>

<commit_message>
Fix problem docx with FM + hyperlink.
</commit_message>
<xml_diff>
--- a/samples/fr.opensagres.xdocreport.samples.docxandfreemarker/src/fr/opensagres/xdocreport/samples/docxandfreemarker/DocxTableWithoutFieldsMetadataWithFreemarker.docx
+++ b/samples/fr.opensagres.xdocreport.samples.docxandfreemarker/src/fr/opensagres/xdocreport/samples/docxandfreemarker/DocxTableWithoutFieldsMetadataWithFreemarker.docx
@@ -7,21 +7,8 @@
         <w:pStyle w:val="Titre1"/>
       </w:pPr>
       <w:r>
-        <w:t xml:space="preserve">Table </w:t>
+        <w:t>Table without FieldsMetadata</w:t>
       </w:r>
-      <w:proofErr w:type="spellStart"/>
-      <w:r>
-        <w:t>without</w:t>
-      </w:r>
-      <w:proofErr w:type="spellEnd"/>
-      <w:r>
-        <w:t xml:space="preserve"> </w:t>
-      </w:r>
-      <w:proofErr w:type="spellStart"/>
-      <w:r>
-        <w:t>FieldsMetadata</w:t>
-      </w:r>
-      <w:proofErr w:type="spellEnd"/>
     </w:p>
     <w:tbl>
       <w:tblPr>
@@ -70,16 +57,8 @@
               <w:rPr>
                 <w:color w:val="FFFFFF" w:themeColor="background1"/>
               </w:rPr>
-              <w:t xml:space="preserve">Last </w:t>
+              <w:t>Last name</w:t>
             </w:r>
-            <w:proofErr w:type="spellStart"/>
-            <w:r>
-              <w:rPr>
-                <w:color w:val="FFFFFF" w:themeColor="background1"/>
-              </w:rPr>
-              <w:t>name</w:t>
-            </w:r>
-            <w:proofErr w:type="spellEnd"/>
           </w:p>
         </w:tc>
         <w:tc>
@@ -169,21 +148,19 @@
                 <w:rPr>
                   <w:rStyle w:val="Lienhypertexte"/>
                 </w:rPr>
-                <w:t>${</w:t>
-              </w:r>
-              <w:proofErr w:type="spellStart"/>
+                <w:t>${d.</w:t>
+              </w:r>
               <w:r>
                 <w:rPr>
                   <w:rStyle w:val="Lienhypertexte"/>
                 </w:rPr>
-                <w:t>d.mail</w:t>
-              </w:r>
-              <w:proofErr w:type="spellEnd"/>
+                <w:t>m</w:t>
+              </w:r>
               <w:r>
                 <w:rPr>
                   <w:rStyle w:val="Lienhypertexte"/>
                 </w:rPr>
-                <w:t>}</w:t>
+                <w:t>ail}</w:t>
               </w:r>
             </w:hyperlink>
           </w:p>
@@ -195,15 +172,7 @@
         <w:pStyle w:val="Titre1"/>
       </w:pPr>
       <w:r>
-        <w:t xml:space="preserve">Table Inside </w:t>
-      </w:r>
-      <w:proofErr w:type="spellStart"/>
-      <w:r>
-        <w:t>Loop</w:t>
-      </w:r>
-      <w:proofErr w:type="spellEnd"/>
-      <w:r>
-        <w:t xml:space="preserve"> for</w:t>
+        <w:t>Table Inside Loop for</w:t>
       </w:r>
     </w:p>
     <w:p>
@@ -220,11 +189,9 @@
       <w:pPr>
         <w:pStyle w:val="Titre2"/>
       </w:pPr>
-      <w:proofErr w:type="spellStart"/>
       <w:r>
         <w:t>Identity</w:t>
       </w:r>
-      <w:proofErr w:type="spellEnd"/>
     </w:p>
     <w:p>
       <w:r>
@@ -281,21 +248,7 @@
           <w:rPr>
             <w:rStyle w:val="Lienhypertexte"/>
           </w:rPr>
-          <w:t>${</w:t>
-        </w:r>
-        <w:proofErr w:type="spellStart"/>
-        <w:r>
-          <w:rPr>
-            <w:rStyle w:val="Lienhypertexte"/>
-          </w:rPr>
-          <w:t>d.mail</w:t>
-        </w:r>
-        <w:proofErr w:type="spellEnd"/>
-        <w:r>
-          <w:rPr>
-            <w:rStyle w:val="Lienhypertexte"/>
-          </w:rPr>
-          <w:t>}</w:t>
+          <w:t>${d.mail}</w:t>
         </w:r>
       </w:hyperlink>
     </w:p>
@@ -303,11 +256,9 @@
       <w:pPr>
         <w:pStyle w:val="Titre2"/>
       </w:pPr>
-      <w:proofErr w:type="spellStart"/>
       <w:r>
         <w:t>Roles</w:t>
       </w:r>
-      <w:proofErr w:type="spellEnd"/>
     </w:p>
     <w:tbl>
       <w:tblPr>
@@ -330,14 +281,12 @@
                 <w:color w:val="FFFFFF" w:themeColor="background1"/>
               </w:rPr>
             </w:pPr>
-            <w:proofErr w:type="spellStart"/>
             <w:r>
               <w:rPr>
                 <w:color w:val="FFFFFF" w:themeColor="background1"/>
               </w:rPr>
               <w:t>Roles</w:t>
             </w:r>
-            <w:proofErr w:type="spellEnd"/>
           </w:p>
         </w:tc>
       </w:tr>
@@ -390,21 +339,8 @@
         <w:pStyle w:val="Titre1"/>
       </w:pPr>
       <w:r>
-        <w:t xml:space="preserve">Table </w:t>
+        <w:t>Table odd/even</w:t>
       </w:r>
-      <w:proofErr w:type="spellStart"/>
-      <w:r>
-        <w:t>odd</w:t>
-      </w:r>
-      <w:proofErr w:type="spellEnd"/>
-      <w:r>
-        <w:t>/</w:t>
-      </w:r>
-      <w:proofErr w:type="spellStart"/>
-      <w:r>
-        <w:t>even</w:t>
-      </w:r>
-      <w:proofErr w:type="spellEnd"/>
     </w:p>
     <w:tbl>
       <w:tblPr>
@@ -459,16 +395,8 @@
               <w:rPr>
                 <w:color w:val="FFFFFF" w:themeColor="background1"/>
               </w:rPr>
-              <w:t xml:space="preserve">Last </w:t>
+              <w:t>Last name</w:t>
             </w:r>
-            <w:proofErr w:type="spellStart"/>
-            <w:r>
-              <w:rPr>
-                <w:color w:val="FFFFFF" w:themeColor="background1"/>
-              </w:rPr>
-              <w:t>name</w:t>
-            </w:r>
-            <w:proofErr w:type="spellEnd"/>
           </w:p>
         </w:tc>
         <w:tc>
@@ -564,21 +492,7 @@
                 <w:rPr>
                   <w:rStyle w:val="Lienhypertexte"/>
                 </w:rPr>
-                <w:t>${</w:t>
-              </w:r>
-              <w:proofErr w:type="spellStart"/>
-              <w:r>
-                <w:rPr>
-                  <w:rStyle w:val="Lienhypertexte"/>
-                </w:rPr>
-                <w:t>d.mail</w:t>
-              </w:r>
-              <w:proofErr w:type="spellEnd"/>
-              <w:r>
-                <w:rPr>
-                  <w:rStyle w:val="Lienhypertexte"/>
-                </w:rPr>
-                <w:t>}</w:t>
+                <w:t>${d.mail}</w:t>
               </w:r>
             </w:hyperlink>
           </w:p>
@@ -633,21 +547,7 @@
                 <w:rPr>
                   <w:rStyle w:val="Lienhypertexte"/>
                 </w:rPr>
-                <w:t>${</w:t>
-              </w:r>
-              <w:proofErr w:type="spellStart"/>
-              <w:r>
-                <w:rPr>
-                  <w:rStyle w:val="Lienhypertexte"/>
-                </w:rPr>
-                <w:t>d.mail</w:t>
-              </w:r>
-              <w:proofErr w:type="spellEnd"/>
-              <w:r>
-                <w:rPr>
-                  <w:rStyle w:val="Lienhypertexte"/>
-                </w:rPr>
-                <w:t>}</w:t>
+                <w:t>${d.mail}</w:t>
               </w:r>
             </w:hyperlink>
           </w:p>
@@ -1275,7 +1175,7 @@
 </file>
 
 <file path=customXml/itemProps1.xml><?xml version="1.0" encoding="utf-8"?>
-<ds:datastoreItem xmlns:ds="http://schemas.openxmlformats.org/officeDocument/2006/customXml" ds:itemID="{3CFFD32D-9850-498F-B48B-3F6327933987}">
+<ds:datastoreItem xmlns:ds="http://schemas.openxmlformats.org/officeDocument/2006/customXml" ds:itemID="{BB52C45A-63E8-4E46-9B7B-35278C3D520F}">
   <ds:schemaRefs>
     <ds:schemaRef ds:uri="http://schemas.openxmlformats.org/officeDocument/2006/bibliography"/>
   </ds:schemaRefs>

</xml_diff>

<commit_message>
Manage @ notation with generic mean.
</commit_message>
<xml_diff>
--- a/samples/fr.opensagres.xdocreport.samples.docxandfreemarker/src/fr/opensagres/xdocreport/samples/docxandfreemarker/DocxTableWithoutFieldsMetadataWithFreemarker.docx
+++ b/samples/fr.opensagres.xdocreport.samples.docxandfreemarker/src/fr/opensagres/xdocreport/samples/docxandfreemarker/DocxTableWithoutFieldsMetadataWithFreemarker.docx
@@ -7,8 +7,21 @@
         <w:pStyle w:val="Titre1"/>
       </w:pPr>
       <w:r>
-        <w:t>Table without FieldsMetadata</w:t>
-      </w:r>
+        <w:t xml:space="preserve">Table </w:t>
+      </w:r>
+      <w:proofErr w:type="spellStart"/>
+      <w:r>
+        <w:t>without</w:t>
+      </w:r>
+      <w:proofErr w:type="spellEnd"/>
+      <w:r>
+        <w:t xml:space="preserve"> </w:t>
+      </w:r>
+      <w:proofErr w:type="spellStart"/>
+      <w:r>
+        <w:t>FieldsMetadata</w:t>
+      </w:r>
+      <w:proofErr w:type="spellEnd"/>
     </w:p>
     <w:tbl>
       <w:tblPr>
@@ -57,8 +70,16 @@
               <w:rPr>
                 <w:color w:val="FFFFFF" w:themeColor="background1"/>
               </w:rPr>
-              <w:t>Last name</w:t>
+              <w:t xml:space="preserve">Last </w:t>
             </w:r>
+            <w:proofErr w:type="spellStart"/>
+            <w:r>
+              <w:rPr>
+                <w:color w:val="FFFFFF" w:themeColor="background1"/>
+              </w:rPr>
+              <w:t>name</w:t>
+            </w:r>
+            <w:proofErr w:type="spellEnd"/>
           </w:p>
         </w:tc>
         <w:tc>
@@ -148,19 +169,33 @@
                 <w:rPr>
                   <w:rStyle w:val="Lienhypertexte"/>
                 </w:rPr>
-                <w:t>${d.</w:t>
-              </w:r>
+                <w:t>${</w:t>
+              </w:r>
+              <w:proofErr w:type="spellStart"/>
               <w:r>
                 <w:rPr>
                   <w:rStyle w:val="Lienhypertexte"/>
                 </w:rPr>
+                <w:t>d.</w:t>
+              </w:r>
+              <w:r>
+                <w:rPr>
+                  <w:rStyle w:val="Lienhypertexte"/>
+                </w:rPr>
                 <w:t>m</w:t>
               </w:r>
               <w:r>
                 <w:rPr>
                   <w:rStyle w:val="Lienhypertexte"/>
                 </w:rPr>
-                <w:t>ail}</w:t>
+                <w:t>ail</w:t>
+              </w:r>
+              <w:proofErr w:type="spellEnd"/>
+              <w:r>
+                <w:rPr>
+                  <w:rStyle w:val="Lienhypertexte"/>
+                </w:rPr>
+                <w:t>}</w:t>
               </w:r>
             </w:hyperlink>
           </w:p>
@@ -172,7 +207,15 @@
         <w:pStyle w:val="Titre1"/>
       </w:pPr>
       <w:r>
-        <w:t>Table Inside Loop for</w:t>
+        <w:t xml:space="preserve">Table Inside </w:t>
+      </w:r>
+      <w:proofErr w:type="spellStart"/>
+      <w:r>
+        <w:t>Loop</w:t>
+      </w:r>
+      <w:proofErr w:type="spellEnd"/>
+      <w:r>
+        <w:t xml:space="preserve"> for</w:t>
       </w:r>
     </w:p>
     <w:p>
@@ -189,9 +232,11 @@
       <w:pPr>
         <w:pStyle w:val="Titre2"/>
       </w:pPr>
+      <w:proofErr w:type="spellStart"/>
       <w:r>
         <w:t>Identity</w:t>
       </w:r>
+      <w:proofErr w:type="spellEnd"/>
     </w:p>
     <w:p>
       <w:r>
@@ -248,7 +293,21 @@
           <w:rPr>
             <w:rStyle w:val="Lienhypertexte"/>
           </w:rPr>
-          <w:t>${d.mail}</w:t>
+          <w:t>${</w:t>
+        </w:r>
+        <w:proofErr w:type="spellStart"/>
+        <w:r>
+          <w:rPr>
+            <w:rStyle w:val="Lienhypertexte"/>
+          </w:rPr>
+          <w:t>d.mail</w:t>
+        </w:r>
+        <w:proofErr w:type="spellEnd"/>
+        <w:r>
+          <w:rPr>
+            <w:rStyle w:val="Lienhypertexte"/>
+          </w:rPr>
+          <w:t>}</w:t>
         </w:r>
       </w:hyperlink>
     </w:p>
@@ -256,9 +315,11 @@
       <w:pPr>
         <w:pStyle w:val="Titre2"/>
       </w:pPr>
+      <w:proofErr w:type="spellStart"/>
       <w:r>
         <w:t>Roles</w:t>
       </w:r>
+      <w:proofErr w:type="spellEnd"/>
     </w:p>
     <w:tbl>
       <w:tblPr>
@@ -281,12 +342,14 @@
                 <w:color w:val="FFFFFF" w:themeColor="background1"/>
               </w:rPr>
             </w:pPr>
+            <w:proofErr w:type="spellStart"/>
             <w:r>
               <w:rPr>
                 <w:color w:val="FFFFFF" w:themeColor="background1"/>
               </w:rPr>
               <w:t>Roles</w:t>
             </w:r>
+            <w:proofErr w:type="spellEnd"/>
           </w:p>
         </w:tc>
       </w:tr>
@@ -339,8 +402,21 @@
         <w:pStyle w:val="Titre1"/>
       </w:pPr>
       <w:r>
-        <w:t>Table odd/even</w:t>
-      </w:r>
+        <w:t xml:space="preserve">Table </w:t>
+      </w:r>
+      <w:proofErr w:type="spellStart"/>
+      <w:r>
+        <w:t>odd</w:t>
+      </w:r>
+      <w:proofErr w:type="spellEnd"/>
+      <w:r>
+        <w:t>/</w:t>
+      </w:r>
+      <w:proofErr w:type="spellStart"/>
+      <w:r>
+        <w:t>even</w:t>
+      </w:r>
+      <w:proofErr w:type="spellEnd"/>
     </w:p>
     <w:tbl>
       <w:tblPr>
@@ -395,8 +471,16 @@
               <w:rPr>
                 <w:color w:val="FFFFFF" w:themeColor="background1"/>
               </w:rPr>
-              <w:t>Last name</w:t>
+              <w:t xml:space="preserve">Last </w:t>
             </w:r>
+            <w:proofErr w:type="spellStart"/>
+            <w:r>
+              <w:rPr>
+                <w:color w:val="FFFFFF" w:themeColor="background1"/>
+              </w:rPr>
+              <w:t>name</w:t>
+            </w:r>
+            <w:proofErr w:type="spellEnd"/>
           </w:p>
         </w:tc>
         <w:tc>
@@ -492,7 +576,21 @@
                 <w:rPr>
                   <w:rStyle w:val="Lienhypertexte"/>
                 </w:rPr>
-                <w:t>${d.mail}</w:t>
+                <w:t>${</w:t>
+              </w:r>
+              <w:proofErr w:type="spellStart"/>
+              <w:r>
+                <w:rPr>
+                  <w:rStyle w:val="Lienhypertexte"/>
+                </w:rPr>
+                <w:t>d.mail</w:t>
+              </w:r>
+              <w:proofErr w:type="spellEnd"/>
+              <w:r>
+                <w:rPr>
+                  <w:rStyle w:val="Lienhypertexte"/>
+                </w:rPr>
+                <w:t>}</w:t>
               </w:r>
             </w:hyperlink>
           </w:p>
@@ -547,9 +645,173 @@
                 <w:rPr>
                   <w:rStyle w:val="Lienhypertexte"/>
                 </w:rPr>
-                <w:t>${d.mail}</w:t>
+                <w:t>${</w:t>
+              </w:r>
+              <w:proofErr w:type="spellStart"/>
+              <w:r>
+                <w:rPr>
+                  <w:rStyle w:val="Lienhypertexte"/>
+                </w:rPr>
+                <w:t>d.mail</w:t>
+              </w:r>
+              <w:proofErr w:type="spellEnd"/>
+              <w:r>
+                <w:rPr>
+                  <w:rStyle w:val="Lienhypertexte"/>
+                </w:rPr>
+                <w:t>}</w:t>
               </w:r>
             </w:hyperlink>
+          </w:p>
+        </w:tc>
+      </w:tr>
+    </w:tbl>
+    <w:p>
+      <w:pPr>
+        <w:pStyle w:val="Titre1"/>
+      </w:pPr>
+      <w:r>
+        <w:t xml:space="preserve">Table </w:t>
+      </w:r>
+      <w:proofErr w:type="spellStart"/>
+      <w:r>
+        <w:t>Loop</w:t>
+      </w:r>
+      <w:proofErr w:type="spellEnd"/>
+      <w:r>
+        <w:t xml:space="preserve"> for </w:t>
+      </w:r>
+      <w:proofErr w:type="spellStart"/>
+      <w:r>
+        <w:t>row</w:t>
+      </w:r>
+      <w:proofErr w:type="spellEnd"/>
+      <w:r>
+        <w:t xml:space="preserve"> and </w:t>
+      </w:r>
+      <w:proofErr w:type="spellStart"/>
+      <w:r>
+        <w:t>cell</w:t>
+      </w:r>
+      <w:proofErr w:type="spellEnd"/>
+    </w:p>
+    <w:tbl>
+      <w:tblPr>
+        <w:tblStyle w:val="Grilledutableau"/>
+        <w:tblW w:w="0" w:type="auto"/>
+        <w:tblLook w:val="04A0"/>
+      </w:tblPr>
+      <w:tblGrid>
+        <w:gridCol w:w="3345"/>
+        <w:gridCol w:w="2971"/>
+      </w:tblGrid>
+      <w:tr>
+        <w:trPr>
+          <w:gridAfter w:val="1"/>
+          <w:wAfter w:w="2971" w:type="dxa"/>
+        </w:trPr>
+        <w:tc>
+          <w:tcPr>
+            <w:tcW w:w="3345" w:type="dxa"/>
+            <w:shd w:val="pct50" w:color="auto" w:fill="auto"/>
+          </w:tcPr>
+          <w:p>
+            <w:pPr>
+              <w:rPr>
+                <w:color w:val="FFFFFF" w:themeColor="background1"/>
+              </w:rPr>
+            </w:pPr>
+            <w:proofErr w:type="spellStart"/>
+            <w:r>
+              <w:rPr>
+                <w:color w:val="FFFFFF" w:themeColor="background1"/>
+              </w:rPr>
+              <w:t>Developer</w:t>
+            </w:r>
+            <w:proofErr w:type="spellEnd"/>
+            <w:r>
+              <w:rPr>
+                <w:color w:val="FFFFFF" w:themeColor="background1"/>
+              </w:rPr>
+              <w:t xml:space="preserve"> </w:t>
+            </w:r>
+            <w:r>
+              <w:rPr>
+                <w:color w:val="FFFFFF" w:themeColor="background1"/>
+              </w:rPr>
+              <w:t>Name</w:t>
+            </w:r>
+          </w:p>
+        </w:tc>
+      </w:tr>
+      <w:tr>
+        <w:tc>
+          <w:tcPr>
+            <w:tcW w:w="3345" w:type="dxa"/>
+          </w:tcPr>
+          <w:p>
+            <w:pPr>
+              <w:rPr>
+                <w:b/>
+              </w:rPr>
+            </w:pPr>
+            <w:fldSimple w:instr=" MERGEFIELD  &quot;@before-row[#list developers as d]&quot;  \* MERGEFORMAT ">
+              <w:r>
+                <w:rPr>
+                  <w:noProof/>
+                </w:rPr>
+                <w:t>«@before-row[#list developers as d]»</w:t>
+              </w:r>
+            </w:fldSimple>
+            <w:fldSimple w:instr=" MERGEFIELD  ${d.name}  \* MERGEFORMAT ">
+              <w:r>
+                <w:rPr>
+                  <w:noProof/>
+                </w:rPr>
+                <w:t>«${d.name}»</w:t>
+              </w:r>
+            </w:fldSimple>
+          </w:p>
+          <w:p>
+            <w:fldSimple w:instr=" MERGEFIELD  @after-row[/#list]  \* MERGEFORMAT ">
+              <w:r>
+                <w:rPr>
+                  <w:noProof/>
+                </w:rPr>
+                <w:t>«@after-row[/#list]»</w:t>
+              </w:r>
+            </w:fldSimple>
+          </w:p>
+        </w:tc>
+        <w:tc>
+          <w:tcPr>
+            <w:tcW w:w="2971" w:type="dxa"/>
+          </w:tcPr>
+          <w:p>
+            <w:fldSimple w:instr=" MERGEFIELD  &quot;@before-cell[#list d.roles  as r]&quot;  \* MERGEFORMAT ">
+              <w:r>
+                <w:rPr>
+                  <w:noProof/>
+                </w:rPr>
+                <w:t>«@before-cell[#list d.roles  as r]»</w:t>
+              </w:r>
+            </w:fldSimple>
+            <w:fldSimple w:instr=" MERGEFIELD  ${r.name}  \* MERGEFORMAT ">
+              <w:r>
+                <w:rPr>
+                  <w:noProof/>
+                </w:rPr>
+                <w:t>«${r.name}»</w:t>
+              </w:r>
+            </w:fldSimple>
+            <w:fldSimple w:instr=" MERGEFIELD  @after-cell[/#list]  \* MERGEFORMAT ">
+              <w:r>
+                <w:rPr>
+                  <w:noProof/>
+                </w:rPr>
+                <w:t>«@after-cell[/#list]»</w:t>
+              </w:r>
+            </w:fldSimple>
           </w:p>
         </w:tc>
       </w:tr>
@@ -1175,7 +1437,7 @@
 </file>
 
 <file path=customXml/itemProps1.xml><?xml version="1.0" encoding="utf-8"?>
-<ds:datastoreItem xmlns:ds="http://schemas.openxmlformats.org/officeDocument/2006/customXml" ds:itemID="{BB52C45A-63E8-4E46-9B7B-35278C3D520F}">
+<ds:datastoreItem xmlns:ds="http://schemas.openxmlformats.org/officeDocument/2006/customXml" ds:itemID="{C22FB1BA-8FB8-47BC-B0E3-912A226A8FB9}">
   <ds:schemaRefs>
     <ds:schemaRef ds:uri="http://schemas.openxmlformats.org/officeDocument/2006/bibliography"/>
   </ds:schemaRefs>

</xml_diff>